<commit_message>
Analysis Report student 1
</commit_message>
<xml_diff>
--- a/reports/Student #1/03 Requirements - Student #1.docx
+++ b/reports/Student #1/03 Requirements - Student #1.docx
@@ -3568,7 +3568,19 @@
             <w:rPr>
               <w:rFonts w:asciiTheme="majorHAnsi" w:hAnsiTheme="majorHAnsi" w:cstheme="majorHAnsi"/>
             </w:rPr>
-            <w:t xml:space="preserve">    </w:t>
+            <w:t xml:space="preserve"> </w:t>
+          </w:r>
+          <w:r>
+            <w:rPr>
+              <w:rFonts w:asciiTheme="majorHAnsi" w:hAnsiTheme="majorHAnsi" w:cstheme="majorHAnsi"/>
+            </w:rPr>
+            <w:t xml:space="preserve"> X </w:t>
+          </w:r>
+          <w:r>
+            <w:rPr>
+              <w:rFonts w:asciiTheme="majorHAnsi" w:hAnsiTheme="majorHAnsi" w:cstheme="majorHAnsi"/>
+            </w:rPr>
+            <w:t xml:space="preserve"> </w:t>
           </w:r>
         </w:sdtContent>
       </w:sdt>
@@ -6465,6 +6477,7 @@
     <w:rsid w:val="002D698E"/>
     <w:rsid w:val="002E2745"/>
     <w:rsid w:val="00537ED9"/>
+    <w:rsid w:val="00701ED7"/>
     <w:rsid w:val="00AB7F6F"/>
     <w:rsid w:val="00F504ED"/>
     <w:rsid w:val="00F80345"/>

</xml_diff>